<commit_message>
2.2 learning journal updates
</commit_message>
<xml_diff>
--- a/python-for-web-developers-learning-journal.docx
+++ b/python-for-web-developers-learning-journal.docx
@@ -4833,9 +4833,7 @@
         </w:rPr>
       </w:pPr>
       <w:bookmarkStart w:id="28" w:name="_w18iatkz407i" w:colFirst="0" w:colLast="0"/>
-      <w:bookmarkStart w:id="29" w:name="_GoBack"/>
       <w:bookmarkEnd w:id="28"/>
-      <w:bookmarkEnd w:id="29"/>
       <w:r>
         <w:rPr>
           <w:rFonts w:ascii="Oswald" w:eastAsia="Oswald" w:hAnsi="Oswald" w:cs="Oswald"/>
@@ -4937,8 +4935,8 @@
           <w:color w:val="434343"/>
         </w:rPr>
       </w:pPr>
-      <w:bookmarkStart w:id="30" w:name="_5y962l6iofv7" w:colFirst="0" w:colLast="0"/>
-      <w:bookmarkEnd w:id="30"/>
+      <w:bookmarkStart w:id="29" w:name="_5y962l6iofv7" w:colFirst="0" w:colLast="0"/>
+      <w:bookmarkEnd w:id="29"/>
       <w:r>
         <w:rPr>
           <w:color w:val="434343"/>
@@ -5180,8 +5178,9 @@
       <w:pPr>
         <w:pStyle w:val="Heading3"/>
       </w:pPr>
-      <w:bookmarkStart w:id="31" w:name="_7s5yujaoswmg" w:colFirst="0" w:colLast="0"/>
-      <w:bookmarkEnd w:id="31"/>
+      <w:bookmarkStart w:id="30" w:name="_7s5yujaoswmg" w:colFirst="0" w:colLast="0"/>
+      <w:bookmarkStart w:id="31" w:name="_GoBack"/>
+      <w:bookmarkEnd w:id="30"/>
       <w:r>
         <w:rPr>
           <w:rFonts w:ascii="Oswald" w:eastAsia="Oswald" w:hAnsi="Oswald" w:cs="Oswald"/>
@@ -5421,6 +5420,23 @@
           <w:szCs w:val="20"/>
         </w:rPr>
       </w:pPr>
+      <w:r>
+        <w:rPr>
+          <w:rFonts w:ascii="Roboto" w:eastAsia="Roboto" w:hAnsi="Roboto" w:cs="Roboto"/>
+          <w:sz w:val="20"/>
+          <w:szCs w:val="20"/>
+        </w:rPr>
+        <w:t>The full website would be considered a Django project and the functions and modules within are considered apps – things like photos, chat, login, videos are apps.</w:t>
+      </w:r>
+    </w:p>
+    <w:p>
+      <w:pPr>
+        <w:rPr>
+          <w:rFonts w:ascii="Roboto" w:eastAsia="Roboto" w:hAnsi="Roboto" w:cs="Roboto"/>
+          <w:sz w:val="20"/>
+          <w:szCs w:val="20"/>
+        </w:rPr>
+      </w:pPr>
     </w:p>
     <w:p>
       <w:pPr>
@@ -5451,6 +5467,107 @@
           <w:szCs w:val="20"/>
         </w:rPr>
       </w:pPr>
+      <w:r>
+        <w:rPr>
+          <w:rFonts w:ascii="Roboto" w:eastAsia="Roboto" w:hAnsi="Roboto" w:cs="Roboto"/>
+          <w:sz w:val="20"/>
+          <w:szCs w:val="20"/>
+        </w:rPr>
+        <w:t xml:space="preserve">I would start by creating a virtual environment, installing </w:t>
+      </w:r>
+      <w:r>
+        <w:rPr>
+          <w:rFonts w:ascii="Roboto" w:eastAsia="Roboto" w:hAnsi="Roboto" w:cs="Roboto"/>
+          <w:sz w:val="20"/>
+          <w:szCs w:val="20"/>
+        </w:rPr>
+        <w:t>D</w:t>
+      </w:r>
+      <w:r>
+        <w:rPr>
+          <w:rFonts w:ascii="Roboto" w:eastAsia="Roboto" w:hAnsi="Roboto" w:cs="Roboto"/>
+          <w:sz w:val="20"/>
+          <w:szCs w:val="20"/>
+        </w:rPr>
+        <w:t xml:space="preserve">jango onto that environment and start a new project. This creates the initial file structure. From there I would </w:t>
+      </w:r>
+      <w:r>
+        <w:rPr>
+          <w:rFonts w:ascii="Roboto" w:eastAsia="Roboto" w:hAnsi="Roboto" w:cs="Roboto"/>
+          <w:sz w:val="20"/>
+          <w:szCs w:val="20"/>
+        </w:rPr>
+        <w:t>run the migrations</w:t>
+      </w:r>
+      <w:r>
+        <w:rPr>
+          <w:rFonts w:ascii="Roboto" w:eastAsia="Roboto" w:hAnsi="Roboto" w:cs="Roboto"/>
+          <w:sz w:val="20"/>
+          <w:szCs w:val="20"/>
+        </w:rPr>
+        <w:t xml:space="preserve"> using manage.py. Once this has been initialized, I would stop the server, create a </w:t>
+      </w:r>
+      <w:proofErr w:type="spellStart"/>
+      <w:r>
+        <w:rPr>
+          <w:rFonts w:ascii="Roboto" w:eastAsia="Roboto" w:hAnsi="Roboto" w:cs="Roboto"/>
+          <w:sz w:val="20"/>
+          <w:szCs w:val="20"/>
+        </w:rPr>
+        <w:t>superuser</w:t>
+      </w:r>
+      <w:proofErr w:type="spellEnd"/>
+      <w:r>
+        <w:rPr>
+          <w:rFonts w:ascii="Roboto" w:eastAsia="Roboto" w:hAnsi="Roboto" w:cs="Roboto"/>
+          <w:sz w:val="20"/>
+          <w:szCs w:val="20"/>
+        </w:rPr>
+        <w:t xml:space="preserve"> for the admin, and add any apps I need to for the </w:t>
+      </w:r>
+      <w:proofErr w:type="gramStart"/>
+      <w:r>
+        <w:rPr>
+          <w:rFonts w:ascii="Roboto" w:eastAsia="Roboto" w:hAnsi="Roboto" w:cs="Roboto"/>
+          <w:sz w:val="20"/>
+          <w:szCs w:val="20"/>
+        </w:rPr>
+        <w:t>project,</w:t>
+      </w:r>
+      <w:proofErr w:type="gramEnd"/>
+      <w:r>
+        <w:rPr>
+          <w:rFonts w:ascii="Roboto" w:eastAsia="Roboto" w:hAnsi="Roboto" w:cs="Roboto"/>
+          <w:sz w:val="20"/>
+          <w:szCs w:val="20"/>
+        </w:rPr>
+        <w:t xml:space="preserve"> and then run the server </w:t>
+      </w:r>
+      <w:r>
+        <w:rPr>
+          <w:rFonts w:ascii="Roboto" w:eastAsia="Roboto" w:hAnsi="Roboto" w:cs="Roboto"/>
+          <w:sz w:val="20"/>
+          <w:szCs w:val="20"/>
+        </w:rPr>
+        <w:t>using manage.py</w:t>
+      </w:r>
+      <w:r>
+        <w:rPr>
+          <w:rFonts w:ascii="Roboto" w:eastAsia="Roboto" w:hAnsi="Roboto" w:cs="Roboto"/>
+          <w:sz w:val="20"/>
+          <w:szCs w:val="20"/>
+        </w:rPr>
+        <w:t>.</w:t>
+      </w:r>
+    </w:p>
+    <w:p>
+      <w:pPr>
+        <w:rPr>
+          <w:rFonts w:ascii="Roboto" w:eastAsia="Roboto" w:hAnsi="Roboto" w:cs="Roboto"/>
+          <w:sz w:val="20"/>
+          <w:szCs w:val="20"/>
+        </w:rPr>
+      </w:pPr>
     </w:p>
     <w:p>
       <w:pPr>
@@ -5473,6 +5590,32 @@
         <w:t>Do some research about the Django admin site and write down how you’d use it during your web application development.</w:t>
       </w:r>
     </w:p>
+    <w:p>
+      <w:pPr>
+        <w:rPr>
+          <w:rFonts w:ascii="Roboto" w:eastAsia="Roboto" w:hAnsi="Roboto" w:cs="Roboto"/>
+          <w:sz w:val="20"/>
+          <w:szCs w:val="20"/>
+        </w:rPr>
+      </w:pPr>
+      <w:r>
+        <w:rPr>
+          <w:rFonts w:ascii="Roboto" w:eastAsia="Roboto" w:hAnsi="Roboto" w:cs="Roboto"/>
+          <w:sz w:val="20"/>
+          <w:szCs w:val="20"/>
+        </w:rPr>
+        <w:t xml:space="preserve">The Django admin site is an excellent tool to manage a project’s data through the development and administration. The pre-built interface is particularly helpful to be able to manage </w:t>
+      </w:r>
+      <w:r>
+        <w:rPr>
+          <w:rFonts w:ascii="Roboto" w:eastAsia="Roboto" w:hAnsi="Roboto" w:cs="Roboto"/>
+          <w:sz w:val="20"/>
+          <w:szCs w:val="20"/>
+        </w:rPr>
+        <w:t>the contents and users of a project along with the CRUD operations.</w:t>
+      </w:r>
+    </w:p>
+    <w:bookmarkEnd w:id="31"/>
     <w:p/>
     <w:p>
       <w:pPr>
@@ -5576,6 +5719,7 @@
         <w:rPr>
           <w:color w:val="434343"/>
         </w:rPr>
+        <w:lastRenderedPageBreak/>
         <w:t>Reflection Questions</w:t>
       </w:r>
     </w:p>
@@ -5659,7 +5803,6 @@
           <w:sz w:val="32"/>
           <w:szCs w:val="32"/>
         </w:rPr>
-        <w:lastRenderedPageBreak/>
         <w:t>Exercise 2.4: Django Views and Templates</w:t>
       </w:r>
     </w:p>
@@ -5941,6 +6084,7 @@
         <w:rPr>
           <w:color w:val="434343"/>
         </w:rPr>
+        <w:lastRenderedPageBreak/>
         <w:t>Reflection Questions</w:t>
       </w:r>
     </w:p>
@@ -6129,7 +6273,6 @@
                 <w:sz w:val="20"/>
                 <w:szCs w:val="20"/>
               </w:rPr>
-              <w:lastRenderedPageBreak/>
               <w:t>ListView</w:t>
             </w:r>
             <w:proofErr w:type="spellEnd"/>
@@ -6479,6 +6622,7 @@
                 <w:sz w:val="20"/>
                 <w:szCs w:val="20"/>
               </w:rPr>
+              <w:lastRenderedPageBreak/>
               <w:t>Function</w:t>
             </w:r>
           </w:p>
@@ -7148,6 +7292,7 @@
           <w:sz w:val="20"/>
           <w:szCs w:val="20"/>
         </w:rPr>
+        <w:lastRenderedPageBreak/>
         <w:t>Enhance user experience and look and feel of your web application using CSS and JS</w:t>
       </w:r>
     </w:p>

</xml_diff>

<commit_message>
update learning journal for 2.3
</commit_message>
<xml_diff>
--- a/python-for-web-developers-learning-journal.docx
+++ b/python-for-web-developers-learning-journal.docx
@@ -5179,7 +5179,6 @@
         <w:pStyle w:val="Heading3"/>
       </w:pPr>
       <w:bookmarkStart w:id="30" w:name="_7s5yujaoswmg" w:colFirst="0" w:colLast="0"/>
-      <w:bookmarkStart w:id="31" w:name="_GoBack"/>
       <w:bookmarkEnd w:id="30"/>
       <w:r>
         <w:rPr>
@@ -5200,8 +5199,8 @@
           <w:color w:val="434343"/>
         </w:rPr>
       </w:pPr>
-      <w:bookmarkStart w:id="32" w:name="_hadgbhozlzzh" w:colFirst="0" w:colLast="0"/>
-      <w:bookmarkEnd w:id="32"/>
+      <w:bookmarkStart w:id="31" w:name="_hadgbhozlzzh" w:colFirst="0" w:colLast="0"/>
+      <w:bookmarkEnd w:id="31"/>
       <w:r>
         <w:rPr>
           <w:color w:val="434343"/>
@@ -5326,8 +5325,8 @@
           <w:color w:val="434343"/>
         </w:rPr>
       </w:pPr>
-      <w:bookmarkStart w:id="33" w:name="_1532q7eaxbkv" w:colFirst="0" w:colLast="0"/>
-      <w:bookmarkEnd w:id="33"/>
+      <w:bookmarkStart w:id="32" w:name="_1532q7eaxbkv" w:colFirst="0" w:colLast="0"/>
+      <w:bookmarkEnd w:id="32"/>
       <w:r>
         <w:rPr>
           <w:color w:val="434343"/>
@@ -5615,14 +5614,14 @@
         <w:t>the contents and users of a project along with the CRUD operations.</w:t>
       </w:r>
     </w:p>
-    <w:bookmarkEnd w:id="31"/>
     <w:p/>
     <w:p>
       <w:pPr>
         <w:pStyle w:val="Heading3"/>
       </w:pPr>
-      <w:bookmarkStart w:id="34" w:name="_v0o9fvax7pq3" w:colFirst="0" w:colLast="0"/>
-      <w:bookmarkEnd w:id="34"/>
+      <w:bookmarkStart w:id="33" w:name="_v0o9fvax7pq3" w:colFirst="0" w:colLast="0"/>
+      <w:bookmarkStart w:id="34" w:name="_GoBack"/>
+      <w:bookmarkEnd w:id="33"/>
       <w:r>
         <w:rPr>
           <w:rFonts w:ascii="Oswald" w:eastAsia="Oswald" w:hAnsi="Oswald" w:cs="Oswald"/>
@@ -5765,6 +5764,24 @@
       </w:r>
     </w:p>
     <w:p>
+      <w:r>
+        <w:rPr>
+          <w:rFonts w:ascii="Roboto" w:eastAsia="Roboto" w:hAnsi="Roboto" w:cs="Roboto"/>
+          <w:sz w:val="20"/>
+          <w:szCs w:val="20"/>
+        </w:rPr>
+        <w:t>Django models are objects that are essential in creating and defining the structure of your stored data. The model establishes the format of the data, how it is stored, accessed and manipulated. The benefits of using Django models are that once the model is ordered and created, Django handles the database communication without any assistance. This can sav</w:t>
+      </w:r>
+      <w:r>
+        <w:rPr>
+          <w:rFonts w:ascii="Roboto" w:eastAsia="Roboto" w:hAnsi="Roboto" w:cs="Roboto"/>
+          <w:sz w:val="20"/>
+          <w:szCs w:val="20"/>
+        </w:rPr>
+        <w:t>e an incredible amount of time, though if your project needs more specific control, Django might not be the framework for you.</w:t>
+      </w:r>
+    </w:p>
+    <w:p>
       <w:pPr>
         <w:rPr>
           <w:rFonts w:ascii="Roboto" w:eastAsia="Roboto" w:hAnsi="Roboto" w:cs="Roboto"/>
@@ -5789,6 +5806,17 @@
         <w:t>In your own words, explain why it is crucial to write test cases from the beginning of a project. You can take an example project to explain your answer.</w:t>
       </w:r>
     </w:p>
+    <w:p>
+      <w:r>
+        <w:rPr>
+          <w:rFonts w:ascii="Roboto" w:eastAsia="Roboto" w:hAnsi="Roboto" w:cs="Roboto"/>
+          <w:sz w:val="20"/>
+          <w:szCs w:val="20"/>
+        </w:rPr>
+        <w:t>Writing test cases early on in a project establishes an environment free from errors. This helps to encourage and make collaboration easier by catching bugs early, preventing regression and enabling scalability. This process also helps to have a solid base upon which a robust app can be built.</w:t>
+      </w:r>
+    </w:p>
+    <w:bookmarkEnd w:id="34"/>
     <w:p/>
     <w:p>
       <w:pPr>
@@ -6017,6 +6045,7 @@
       <w:bookmarkStart w:id="41" w:name="_6xwtcaxru3ya" w:colFirst="0" w:colLast="0"/>
       <w:bookmarkEnd w:id="41"/>
       <w:r>
+        <w:lastRenderedPageBreak/>
         <w:t>Learning Goals</w:t>
       </w:r>
     </w:p>
@@ -6084,7 +6113,6 @@
         <w:rPr>
           <w:color w:val="434343"/>
         </w:rPr>
-        <w:lastRenderedPageBreak/>
         <w:t>Reflection Questions</w:t>
       </w:r>
     </w:p>
@@ -6500,6 +6528,7 @@
           <w:sz w:val="20"/>
           <w:szCs w:val="20"/>
         </w:rPr>
+        <w:lastRenderedPageBreak/>
         <w:t xml:space="preserve">In your own words, write down the importance of incorporating authentication into an application. You can take an example application to explain your answer. </w:t>
       </w:r>
     </w:p>
@@ -6622,7 +6651,6 @@
                 <w:sz w:val="20"/>
                 <w:szCs w:val="20"/>
               </w:rPr>
-              <w:lastRenderedPageBreak/>
               <w:t>Function</w:t>
             </w:r>
           </w:p>
@@ -7292,7 +7320,6 @@
           <w:sz w:val="20"/>
           <w:szCs w:val="20"/>
         </w:rPr>
-        <w:lastRenderedPageBreak/>
         <w:t>Enhance user experience and look and feel of your web application using CSS and JS</w:t>
       </w:r>
     </w:p>

</xml_diff>

<commit_message>
welcome screenshot and learning journal added
</commit_message>
<xml_diff>
--- a/python-for-web-developers-learning-journal.docx
+++ b/python-for-web-developers-learning-journal.docx
@@ -5620,7 +5620,6 @@
         <w:pStyle w:val="Heading3"/>
       </w:pPr>
       <w:bookmarkStart w:id="33" w:name="_v0o9fvax7pq3" w:colFirst="0" w:colLast="0"/>
-      <w:bookmarkStart w:id="34" w:name="_GoBack"/>
       <w:bookmarkEnd w:id="33"/>
       <w:r>
         <w:rPr>
@@ -5640,8 +5639,8 @@
           <w:color w:val="434343"/>
         </w:rPr>
       </w:pPr>
-      <w:bookmarkStart w:id="35" w:name="_7yeyf6k8wgm6" w:colFirst="0" w:colLast="0"/>
-      <w:bookmarkEnd w:id="35"/>
+      <w:bookmarkStart w:id="34" w:name="_7yeyf6k8wgm6" w:colFirst="0" w:colLast="0"/>
+      <w:bookmarkEnd w:id="34"/>
       <w:r>
         <w:rPr>
           <w:color w:val="434343"/>
@@ -5712,8 +5711,8 @@
           <w:color w:val="434343"/>
         </w:rPr>
       </w:pPr>
-      <w:bookmarkStart w:id="36" w:name="_d0tnw85zpm75" w:colFirst="0" w:colLast="0"/>
-      <w:bookmarkEnd w:id="36"/>
+      <w:bookmarkStart w:id="35" w:name="_d0tnw85zpm75" w:colFirst="0" w:colLast="0"/>
+      <w:bookmarkEnd w:id="35"/>
       <w:r>
         <w:rPr>
           <w:color w:val="434343"/>
@@ -5816,14 +5815,14 @@
         <w:t>Writing test cases early on in a project establishes an environment free from errors. This helps to encourage and make collaboration easier by catching bugs early, preventing regression and enabling scalability. This process also helps to have a solid base upon which a robust app can be built.</w:t>
       </w:r>
     </w:p>
-    <w:bookmarkEnd w:id="34"/>
     <w:p/>
     <w:p>
       <w:pPr>
         <w:pStyle w:val="Heading3"/>
       </w:pPr>
-      <w:bookmarkStart w:id="37" w:name="_tmtzj51xjcfj" w:colFirst="0" w:colLast="0"/>
-      <w:bookmarkEnd w:id="37"/>
+      <w:bookmarkStart w:id="36" w:name="_tmtzj51xjcfj" w:colFirst="0" w:colLast="0"/>
+      <w:bookmarkStart w:id="37" w:name="_GoBack"/>
+      <w:bookmarkEnd w:id="36"/>
       <w:r>
         <w:rPr>
           <w:rFonts w:ascii="Oswald" w:eastAsia="Oswald" w:hAnsi="Oswald" w:cs="Oswald"/>
@@ -5953,6 +5952,34 @@
       </w:r>
     </w:p>
     <w:p>
+      <w:r>
+        <w:rPr>
+          <w:rFonts w:ascii="Roboto" w:eastAsia="Roboto" w:hAnsi="Roboto" w:cs="Roboto"/>
+          <w:sz w:val="20"/>
+          <w:szCs w:val="20"/>
+        </w:rPr>
+        <w:t xml:space="preserve">Django views are functions or classes in Python that receive requests from the user and the URL and handle the business logic as needed and send responses of rendered URLs. They retrieve data from models, pass it to templates, </w:t>
+      </w:r>
+      <w:proofErr w:type="gramStart"/>
+      <w:r>
+        <w:rPr>
+          <w:rFonts w:ascii="Roboto" w:eastAsia="Roboto" w:hAnsi="Roboto" w:cs="Roboto"/>
+          <w:sz w:val="20"/>
+          <w:szCs w:val="20"/>
+        </w:rPr>
+        <w:t>generate</w:t>
+      </w:r>
+      <w:proofErr w:type="gramEnd"/>
+      <w:r>
+        <w:rPr>
+          <w:rFonts w:ascii="Roboto" w:eastAsia="Roboto" w:hAnsi="Roboto" w:cs="Roboto"/>
+          <w:sz w:val="20"/>
+          <w:szCs w:val="20"/>
+        </w:rPr>
+        <w:t xml:space="preserve"> the HTML content that goes back to the user and the URL.</w:t>
+      </w:r>
+    </w:p>
+    <w:p>
       <w:pPr>
         <w:rPr>
           <w:rFonts w:ascii="Roboto" w:eastAsia="Roboto" w:hAnsi="Roboto" w:cs="Roboto"/>
@@ -5975,6 +6002,24 @@
           <w:szCs w:val="20"/>
         </w:rPr>
         <w:t>Imagine you’re working on a Django web development project, and you anticipate that you’ll have to reuse lots of code in various parts of the project. In this scenario, will you use Django function-based views or class-based views, and why?</w:t>
+      </w:r>
+    </w:p>
+    <w:p>
+      <w:r>
+        <w:rPr>
+          <w:rFonts w:ascii="Roboto" w:eastAsia="Roboto" w:hAnsi="Roboto" w:cs="Roboto"/>
+          <w:sz w:val="20"/>
+          <w:szCs w:val="20"/>
+        </w:rPr>
+        <w:t xml:space="preserve">In this case, I would use CBVs because, while more complicated to create from the outset, they generate views that are </w:t>
+      </w:r>
+      <w:r>
+        <w:rPr>
+          <w:rFonts w:ascii="Roboto" w:eastAsia="Roboto" w:hAnsi="Roboto" w:cs="Roboto"/>
+          <w:sz w:val="20"/>
+          <w:szCs w:val="20"/>
+        </w:rPr>
+        <w:t xml:space="preserve">more modular, reusable, and extendable. </w:t>
       </w:r>
     </w:p>
     <w:p>
@@ -6020,6 +6065,93 @@
         <w:t xml:space="preserve"> and make some notes on its basics.</w:t>
       </w:r>
     </w:p>
+    <w:p>
+      <w:pPr>
+        <w:ind w:left="720" w:hanging="720"/>
+        <w:rPr>
+          <w:rFonts w:ascii="Roboto" w:eastAsia="Roboto" w:hAnsi="Roboto" w:cs="Roboto"/>
+          <w:sz w:val="20"/>
+          <w:szCs w:val="20"/>
+        </w:rPr>
+      </w:pPr>
+      <w:r>
+        <w:rPr>
+          <w:rFonts w:ascii="Roboto" w:eastAsia="Roboto" w:hAnsi="Roboto" w:cs="Roboto"/>
+          <w:sz w:val="20"/>
+          <w:szCs w:val="20"/>
+        </w:rPr>
+        <w:t xml:space="preserve">Django’s template language uses a simple syntax that lets its users create HTML, XML and other documents generated by a web app. </w:t>
+      </w:r>
+    </w:p>
+    <w:p>
+      <w:pPr>
+        <w:ind w:left="720" w:hanging="720"/>
+        <w:rPr>
+          <w:rFonts w:ascii="Roboto" w:eastAsia="Roboto" w:hAnsi="Roboto" w:cs="Roboto"/>
+          <w:sz w:val="20"/>
+          <w:szCs w:val="20"/>
+        </w:rPr>
+      </w:pPr>
+      <w:r>
+        <w:rPr>
+          <w:rFonts w:ascii="Roboto" w:eastAsia="Roboto" w:hAnsi="Roboto" w:cs="Roboto"/>
+          <w:sz w:val="20"/>
+          <w:szCs w:val="20"/>
+        </w:rPr>
+        <w:t xml:space="preserve">Templates are stored in separate folders and use </w:t>
+      </w:r>
+      <w:proofErr w:type="gramStart"/>
+      <w:r>
+        <w:rPr>
+          <w:rFonts w:ascii="Roboto" w:eastAsia="Roboto" w:hAnsi="Roboto" w:cs="Roboto"/>
+          <w:sz w:val="20"/>
+          <w:szCs w:val="20"/>
+        </w:rPr>
+        <w:t>a</w:t>
+      </w:r>
+      <w:proofErr w:type="gramEnd"/>
+      <w:r>
+        <w:rPr>
+          <w:rFonts w:ascii="Roboto" w:eastAsia="Roboto" w:hAnsi="Roboto" w:cs="Roboto"/>
+          <w:sz w:val="20"/>
+          <w:szCs w:val="20"/>
+        </w:rPr>
+        <w:t xml:space="preserve"> .html extension.</w:t>
+      </w:r>
+    </w:p>
+    <w:p>
+      <w:pPr>
+        <w:ind w:left="720" w:hanging="720"/>
+        <w:rPr>
+          <w:rFonts w:ascii="Roboto" w:eastAsia="Roboto" w:hAnsi="Roboto" w:cs="Roboto"/>
+          <w:sz w:val="20"/>
+          <w:szCs w:val="20"/>
+        </w:rPr>
+      </w:pPr>
+      <w:r>
+        <w:rPr>
+          <w:rFonts w:ascii="Roboto" w:eastAsia="Roboto" w:hAnsi="Roboto" w:cs="Roboto"/>
+          <w:sz w:val="20"/>
+          <w:szCs w:val="20"/>
+        </w:rPr>
+        <w:lastRenderedPageBreak/>
+        <w:t>Template syntax is based on variables, tags and filters</w:t>
+      </w:r>
+    </w:p>
+    <w:p>
+      <w:pPr>
+        <w:ind w:left="720" w:hanging="720"/>
+      </w:pPr>
+      <w:r>
+        <w:rPr>
+          <w:rFonts w:ascii="Roboto" w:eastAsia="Roboto" w:hAnsi="Roboto" w:cs="Roboto"/>
+          <w:sz w:val="20"/>
+          <w:szCs w:val="20"/>
+        </w:rPr>
+        <w:t>Template files use both static and dynamic content and maneuver between the two</w:t>
+      </w:r>
+    </w:p>
+    <w:bookmarkEnd w:id="37"/>
     <w:p/>
     <w:p>
       <w:pPr>
@@ -6045,7 +6177,6 @@
       <w:bookmarkStart w:id="41" w:name="_6xwtcaxru3ya" w:colFirst="0" w:colLast="0"/>
       <w:bookmarkEnd w:id="41"/>
       <w:r>
-        <w:lastRenderedPageBreak/>
         <w:t>Learning Goals</w:t>
       </w:r>
     </w:p>
@@ -6472,6 +6603,7 @@
           <w:sz w:val="20"/>
           <w:szCs w:val="20"/>
         </w:rPr>
+        <w:lastRenderedPageBreak/>
         <w:t xml:space="preserve">Use GET and POST methods </w:t>
       </w:r>
     </w:p>
@@ -6528,7 +6660,6 @@
           <w:sz w:val="20"/>
           <w:szCs w:val="20"/>
         </w:rPr>
-        <w:lastRenderedPageBreak/>
         <w:t xml:space="preserve">In your own words, write down the importance of incorporating authentication into an application. You can take an example application to explain your answer. </w:t>
       </w:r>
     </w:p>

</xml_diff>

<commit_message>
2.6 add learning journal
</commit_message>
<xml_diff>
--- a/python-for-web-developers-learning-journal.docx
+++ b/python-for-web-developers-learning-journal.docx
@@ -6156,7 +6156,6 @@
         <w:pStyle w:val="Heading3"/>
       </w:pPr>
       <w:bookmarkStart w:id="39" w:name="_zhujwb3v294s" w:colFirst="0" w:colLast="0"/>
-      <w:bookmarkStart w:id="40" w:name="_GoBack"/>
       <w:bookmarkEnd w:id="39"/>
       <w:r>
         <w:rPr>
@@ -6173,8 +6172,8 @@
       <w:pPr>
         <w:pStyle w:val="Heading4"/>
       </w:pPr>
-      <w:bookmarkStart w:id="41" w:name="_6xwtcaxru3ya" w:colFirst="0" w:colLast="0"/>
-      <w:bookmarkEnd w:id="41"/>
+      <w:bookmarkStart w:id="40" w:name="_6xwtcaxru3ya" w:colFirst="0" w:colLast="0"/>
+      <w:bookmarkEnd w:id="40"/>
       <w:r>
         <w:t>Learning Goals</w:t>
       </w:r>
@@ -6237,8 +6236,8 @@
           <w:color w:val="434343"/>
         </w:rPr>
       </w:pPr>
-      <w:bookmarkStart w:id="42" w:name="_gr920z5hbab3" w:colFirst="0" w:colLast="0"/>
-      <w:bookmarkEnd w:id="42"/>
+      <w:bookmarkStart w:id="41" w:name="_gr920z5hbab3" w:colFirst="0" w:colLast="0"/>
+      <w:bookmarkEnd w:id="41"/>
       <w:r>
         <w:rPr>
           <w:color w:val="434343"/>
@@ -6618,14 +6617,13 @@
         <w:t xml:space="preserve"> way” seems to keep everything nice and ordered. I, of course, need to keep just working through things. The more I manipulate the code, the more I understand how it’s all working. </w:t>
       </w:r>
     </w:p>
-    <w:bookmarkEnd w:id="40"/>
     <w:p/>
     <w:p>
       <w:pPr>
         <w:pStyle w:val="Heading3"/>
       </w:pPr>
-      <w:bookmarkStart w:id="43" w:name="_obnlprc37o9a" w:colFirst="0" w:colLast="0"/>
-      <w:bookmarkEnd w:id="43"/>
+      <w:bookmarkStart w:id="42" w:name="_obnlprc37o9a" w:colFirst="0" w:colLast="0"/>
+      <w:bookmarkEnd w:id="42"/>
       <w:r>
         <w:rPr>
           <w:rFonts w:ascii="Oswald" w:eastAsia="Oswald" w:hAnsi="Oswald" w:cs="Oswald"/>
@@ -6642,8 +6640,8 @@
       <w:pPr>
         <w:pStyle w:val="Heading4"/>
       </w:pPr>
-      <w:bookmarkStart w:id="44" w:name="_8k75fl1ryiwo" w:colFirst="0" w:colLast="0"/>
-      <w:bookmarkEnd w:id="44"/>
+      <w:bookmarkStart w:id="43" w:name="_8k75fl1ryiwo" w:colFirst="0" w:colLast="0"/>
+      <w:bookmarkEnd w:id="43"/>
       <w:r>
         <w:t>Learning Goals</w:t>
       </w:r>
@@ -6711,8 +6709,8 @@
           <w:color w:val="434343"/>
         </w:rPr>
       </w:pPr>
-      <w:bookmarkStart w:id="45" w:name="_d98r1r8dlaba" w:colFirst="0" w:colLast="0"/>
-      <w:bookmarkEnd w:id="45"/>
+      <w:bookmarkStart w:id="44" w:name="_d98r1r8dlaba" w:colFirst="0" w:colLast="0"/>
+      <w:bookmarkEnd w:id="44"/>
       <w:r>
         <w:rPr>
           <w:color w:val="434343"/>
@@ -6744,6 +6742,34 @@
       </w:r>
     </w:p>
     <w:p>
+      <w:r>
+        <w:rPr>
+          <w:rFonts w:ascii="Roboto" w:eastAsia="Roboto" w:hAnsi="Roboto" w:cs="Roboto"/>
+          <w:sz w:val="20"/>
+          <w:szCs w:val="20"/>
+        </w:rPr>
+        <w:t xml:space="preserve">Authentication is </w:t>
+      </w:r>
+      <w:proofErr w:type="gramStart"/>
+      <w:r>
+        <w:rPr>
+          <w:rFonts w:ascii="Roboto" w:eastAsia="Roboto" w:hAnsi="Roboto" w:cs="Roboto"/>
+          <w:sz w:val="20"/>
+          <w:szCs w:val="20"/>
+        </w:rPr>
+        <w:t>key</w:t>
+      </w:r>
+      <w:proofErr w:type="gramEnd"/>
+      <w:r>
+        <w:rPr>
+          <w:rFonts w:ascii="Roboto" w:eastAsia="Roboto" w:hAnsi="Roboto" w:cs="Roboto"/>
+          <w:sz w:val="20"/>
+          <w:szCs w:val="20"/>
+        </w:rPr>
+        <w:t xml:space="preserve"> to maintain data security, create experiences that are custom-tailored to the individual user, keep control, accountability and integrity within your application. It allows the correct users access to the correct information while still protecting sensitive resources.</w:t>
+      </w:r>
+    </w:p>
+    <w:p>
       <w:pPr>
         <w:rPr>
           <w:rFonts w:ascii="Roboto" w:eastAsia="Roboto" w:hAnsi="Roboto" w:cs="Roboto"/>
@@ -6766,6 +6792,50 @@
           <w:szCs w:val="20"/>
         </w:rPr>
         <w:t xml:space="preserve">In your own words, explain the steps you should take to create a login for your Django web application. </w:t>
+      </w:r>
+    </w:p>
+    <w:p>
+      <w:r>
+        <w:rPr>
+          <w:rFonts w:ascii="Roboto" w:eastAsia="Roboto" w:hAnsi="Roboto" w:cs="Roboto"/>
+          <w:sz w:val="20"/>
+          <w:szCs w:val="20"/>
+        </w:rPr>
+        <w:t>To create a login for a Django web application: set up user authentication, create a user model, define the login and logout views,</w:t>
+      </w:r>
+      <w:r>
+        <w:rPr>
+          <w:rFonts w:ascii="Roboto" w:eastAsia="Roboto" w:hAnsi="Roboto" w:cs="Roboto"/>
+          <w:sz w:val="20"/>
+          <w:szCs w:val="20"/>
+        </w:rPr>
+        <w:t xml:space="preserve"> create the login form, specify </w:t>
+      </w:r>
+      <w:proofErr w:type="gramStart"/>
+      <w:r>
+        <w:rPr>
+          <w:rFonts w:ascii="Roboto" w:eastAsia="Roboto" w:hAnsi="Roboto" w:cs="Roboto"/>
+          <w:sz w:val="20"/>
+          <w:szCs w:val="20"/>
+        </w:rPr>
+        <w:t xml:space="preserve">the </w:t>
+      </w:r>
+      <w:r>
+        <w:rPr>
+          <w:rFonts w:ascii="Roboto" w:eastAsia="Roboto" w:hAnsi="Roboto" w:cs="Roboto"/>
+          <w:sz w:val="20"/>
+          <w:szCs w:val="20"/>
+        </w:rPr>
+        <w:t>and</w:t>
+      </w:r>
+      <w:proofErr w:type="gramEnd"/>
+      <w:r>
+        <w:rPr>
+          <w:rFonts w:ascii="Roboto" w:eastAsia="Roboto" w:hAnsi="Roboto" w:cs="Roboto"/>
+          <w:sz w:val="20"/>
+          <w:szCs w:val="20"/>
+        </w:rPr>
+        <w:t xml:space="preserve"> connect the URLs and views, create templates for login, protect the authorized pages, test and debug.</w:t>
       </w:r>
     </w:p>
     <w:p>
@@ -6954,6 +7024,14 @@
                 <w:szCs w:val="20"/>
               </w:rPr>
             </w:pPr>
+            <w:r>
+              <w:rPr>
+                <w:rFonts w:ascii="Roboto" w:eastAsia="Roboto" w:hAnsi="Roboto" w:cs="Roboto"/>
+                <w:sz w:val="20"/>
+                <w:szCs w:val="20"/>
+              </w:rPr>
+              <w:t>Handles both authentication and authorization, and authenticate refers to both processes in Django. Aims to be generic and utilizes third parties for things like OAuth, password strength, etc.</w:t>
+            </w:r>
           </w:p>
         </w:tc>
       </w:tr>
@@ -7010,6 +7088,22 @@
                 <w:szCs w:val="20"/>
               </w:rPr>
             </w:pPr>
+            <w:r>
+              <w:rPr>
+                <w:rFonts w:ascii="Roboto" w:eastAsia="Roboto" w:hAnsi="Roboto" w:cs="Roboto"/>
+                <w:sz w:val="20"/>
+                <w:szCs w:val="20"/>
+              </w:rPr>
+              <w:t xml:space="preserve">Utility function that takes the </w:t>
+            </w:r>
+            <w:r>
+              <w:rPr>
+                <w:rFonts w:ascii="Roboto" w:eastAsia="Roboto" w:hAnsi="Roboto" w:cs="Roboto"/>
+                <w:sz w:val="20"/>
+                <w:szCs w:val="20"/>
+              </w:rPr>
+              <w:t>URL of the page you want a user directed to, returns the view of that page and its corresponding template.</w:t>
+            </w:r>
           </w:p>
         </w:tc>
       </w:tr>
@@ -7066,6 +7160,16 @@
                 <w:szCs w:val="20"/>
               </w:rPr>
             </w:pPr>
+            <w:r>
+              <w:rPr>
+                <w:rFonts w:ascii="Roboto" w:eastAsia="Roboto" w:hAnsi="Roboto" w:cs="Roboto"/>
+                <w:sz w:val="20"/>
+                <w:szCs w:val="20"/>
+              </w:rPr>
+              <w:t>Adds URLs from the apps directory to the main urls.py file in the project directory.</w:t>
+            </w:r>
+            <w:bookmarkStart w:id="45" w:name="_GoBack"/>
+            <w:bookmarkEnd w:id="45"/>
           </w:p>
         </w:tc>
       </w:tr>
@@ -7089,6 +7193,7 @@
           <w:sz w:val="32"/>
           <w:szCs w:val="32"/>
         </w:rPr>
+        <w:lastRenderedPageBreak/>
         <w:t>Exercise 2.7: Data Analysis and Visualization in Django</w:t>
       </w:r>
     </w:p>
@@ -7665,6 +7770,7 @@
           <w:sz w:val="20"/>
           <w:szCs w:val="20"/>
         </w:rPr>
+        <w:lastRenderedPageBreak/>
         <w:t>(Optional) Connect with a few Django web developers through LinkedIn or any other network. Ask them for their tips on creating a portfolio to showcase Python programming and Django skills. Think about which tips could help you improve your portfolio.</w:t>
       </w:r>
     </w:p>
@@ -7746,7 +7852,6 @@
           <w:sz w:val="20"/>
           <w:szCs w:val="20"/>
         </w:rPr>
-        <w:lastRenderedPageBreak/>
         <w:t>Did this Achievement meet your expectations? Did it give you the confidence to start working with your new Django skills?</w:t>
       </w:r>
     </w:p>

</xml_diff>